<commit_message>
Anotaciones chapter 2 añadidas, chapter4 re-build empezado
</commit_message>
<xml_diff>
--- a/revisiones/Chapter 2_V1_fran_mgg.docx
+++ b/revisiones/Chapter 2_V1_fran_mgg.docx
@@ -2019,10 +2019,22 @@
       <w:r>
         <w:rPr/>
       </w:r>
-      <w:commentRangeEnd w:id="23"/>
-      <w:r>
-        <w:commentReference w:id="23"/>
-      </w:r>
+      <w:ins w:id="38" w:author="Autor desconocido" w:date="2023-05-10T10:29:54Z">
+        <w:commentRangeEnd w:id="23"/>
+        <w:r>
+          <w:commentReference w:id="23"/>
+        </w:r>
+        <w:r>
+          <w:rPr/>
+          <w:commentReference w:id="24"/>
+        </w:r>
+      </w:ins>
+      <w:ins w:id="39" w:author="Autor desconocido" w:date="2023-05-03T11:00:58Z">
+        <w:r>
+          <w:rPr/>
+          <w:commentReference w:id="25"/>
+        </w:r>
+      </w:ins>
       <w:r>
         <w:rPr>
           <w:rFonts w:eastAsia="Times New Roman" w:cs="Times New Roman" w:ascii="Liberation Sans" w:hAnsi="Liberation Sans"/>
@@ -2033,7 +2045,7 @@
         </w:rPr>
         <w:t>and is commonly associated with a loss of synchrony (Paajanen et al., 2021; Vatakis et al., 2018)⁠ (Fig. 22). This suggests that LL conditions promote a larger los</w:t>
       </w:r>
-      <w:ins w:id="38" w:author="MERCEDES GARCIA GONZALEZ" w:date="2022-12-07T09:58:00Z">
+      <w:ins w:id="40" w:author="MERCEDES GARCIA GONZALEZ" w:date="2022-12-07T09:58:00Z">
         <w:r>
           <w:rPr>
             <w:rFonts w:eastAsia="Times New Roman" w:cs="Times New Roman" w:ascii="Liberation Sans" w:hAnsi="Liberation Sans"/>
@@ -2045,7 +2057,7 @@
           <w:t>s</w:t>
         </w:r>
       </w:ins>
-      <w:del w:id="39" w:author="MERCEDES GARCIA GONZALEZ" w:date="2022-12-07T09:58:00Z">
+      <w:del w:id="41" w:author="MERCEDES GARCIA GONZALEZ" w:date="2022-12-07T09:58:00Z">
         <w:r>
           <w:rPr>
             <w:rFonts w:eastAsia="Times New Roman" w:cs="Times New Roman" w:ascii="Liberation Sans" w:hAnsi="Liberation Sans"/>
@@ -2181,58 +2193,6 @@
         </w:rPr>
         <w:t xml:space="preserve"> (A) Boxplot representing rhythmic genes amplitude reached under long day condition</w:t>
       </w:r>
-      <w:del w:id="40" w:author="MERCEDES GARCIA GONZALEZ" w:date="2022-12-07T10:02:00Z">
-        <w:r>
-          <w:rPr>
-            <w:rFonts w:eastAsia="Times New Roman" w:cs="Times New Roman" w:ascii="Liberation Serif" w:hAnsi="Liberation Serif"/>
-            <w:i/>
-            <w:iCs/>
-            <w:color w:val="000000"/>
-            <w:sz w:val="24"/>
-            <w:szCs w:val="24"/>
-            <w:lang w:val="en-US" w:eastAsia="es-ES"/>
-          </w:rPr>
-          <w:delText>s</w:delText>
-        </w:r>
-      </w:del>
-      <w:r>
-        <w:rPr>
-          <w:rFonts w:eastAsia="Times New Roman" w:cs="Times New Roman" w:ascii="Liberation Serif" w:hAnsi="Liberation Serif"/>
-          <w:i/>
-          <w:iCs/>
-          <w:color w:val="000000"/>
-          <w:sz w:val="24"/>
-          <w:szCs w:val="24"/>
-          <w:lang w:val="en-US" w:eastAsia="es-ES"/>
-        </w:rPr>
-        <w:t xml:space="preserve"> (blue), when cultures were kept under free running condition</w:t>
-      </w:r>
-      <w:del w:id="41" w:author="MERCEDES GARCIA GONZALEZ" w:date="2022-12-07T10:02:00Z">
-        <w:r>
-          <w:rPr>
-            <w:rFonts w:eastAsia="Times New Roman" w:cs="Times New Roman" w:ascii="Liberation Serif" w:hAnsi="Liberation Serif"/>
-            <w:i/>
-            <w:iCs/>
-            <w:color w:val="000000"/>
-            <w:sz w:val="24"/>
-            <w:szCs w:val="24"/>
-            <w:lang w:val="en-US" w:eastAsia="es-ES"/>
-          </w:rPr>
-          <w:delText>s</w:delText>
-        </w:r>
-      </w:del>
-      <w:r>
-        <w:rPr>
-          <w:rFonts w:eastAsia="Times New Roman" w:cs="Times New Roman" w:ascii="Liberation Serif" w:hAnsi="Liberation Serif"/>
-          <w:i/>
-          <w:iCs/>
-          <w:color w:val="000000"/>
-          <w:sz w:val="24"/>
-          <w:szCs w:val="24"/>
-          <w:lang w:val="en-US" w:eastAsia="es-ES"/>
-        </w:rPr>
-        <w:t xml:space="preserve"> consisting of constant light (light blue) and when cultures were kept under free running condition</w:t>
-      </w:r>
       <w:del w:id="42" w:author="MERCEDES GARCIA GONZALEZ" w:date="2022-12-07T10:02:00Z">
         <w:r>
           <w:rPr>
@@ -2257,9 +2217,61 @@
           <w:szCs w:val="24"/>
           <w:lang w:val="en-US" w:eastAsia="es-ES"/>
         </w:rPr>
+        <w:t xml:space="preserve"> (blue), when cultures were kept under free running condition</w:t>
+      </w:r>
+      <w:del w:id="43" w:author="MERCEDES GARCIA GONZALEZ" w:date="2022-12-07T10:02:00Z">
+        <w:r>
+          <w:rPr>
+            <w:rFonts w:eastAsia="Times New Roman" w:cs="Times New Roman" w:ascii="Liberation Serif" w:hAnsi="Liberation Serif"/>
+            <w:i/>
+            <w:iCs/>
+            <w:color w:val="000000"/>
+            <w:sz w:val="24"/>
+            <w:szCs w:val="24"/>
+            <w:lang w:val="en-US" w:eastAsia="es-ES"/>
+          </w:rPr>
+          <w:delText>s</w:delText>
+        </w:r>
+      </w:del>
+      <w:r>
+        <w:rPr>
+          <w:rFonts w:eastAsia="Times New Roman" w:cs="Times New Roman" w:ascii="Liberation Serif" w:hAnsi="Liberation Serif"/>
+          <w:i/>
+          <w:iCs/>
+          <w:color w:val="000000"/>
+          <w:sz w:val="24"/>
+          <w:szCs w:val="24"/>
+          <w:lang w:val="en-US" w:eastAsia="es-ES"/>
+        </w:rPr>
+        <w:t xml:space="preserve"> consisting of constant light (light blue) and when cultures were kept under free running condition</w:t>
+      </w:r>
+      <w:del w:id="44" w:author="MERCEDES GARCIA GONZALEZ" w:date="2022-12-07T10:02:00Z">
+        <w:r>
+          <w:rPr>
+            <w:rFonts w:eastAsia="Times New Roman" w:cs="Times New Roman" w:ascii="Liberation Serif" w:hAnsi="Liberation Serif"/>
+            <w:i/>
+            <w:iCs/>
+            <w:color w:val="000000"/>
+            <w:sz w:val="24"/>
+            <w:szCs w:val="24"/>
+            <w:lang w:val="en-US" w:eastAsia="es-ES"/>
+          </w:rPr>
+          <w:delText>s</w:delText>
+        </w:r>
+      </w:del>
+      <w:r>
+        <w:rPr>
+          <w:rFonts w:eastAsia="Times New Roman" w:cs="Times New Roman" w:ascii="Liberation Serif" w:hAnsi="Liberation Serif"/>
+          <w:i/>
+          <w:iCs/>
+          <w:color w:val="000000"/>
+          <w:sz w:val="24"/>
+          <w:szCs w:val="24"/>
+          <w:lang w:val="en-US" w:eastAsia="es-ES"/>
+        </w:rPr>
         <w:t xml:space="preserve"> consisting of constant dark (dark blue). </w:t>
       </w:r>
-      <w:commentRangeStart w:id="24"/>
+      <w:commentRangeStart w:id="26"/>
       <w:r>
         <w:rPr>
           <w:rFonts w:eastAsia="Times New Roman" w:cs="Times New Roman" w:ascii="Liberation Serif" w:hAnsi="Liberation Serif"/>
@@ -2272,7 +2284,7 @@
         </w:rPr>
         <w:t>LL and DD amplitudes are significantly reduced with respect to LD according to p-values of 4.2</w:t>
       </w:r>
-      <w:ins w:id="43" w:author="Unknown Author" w:date="2023-03-18T11:41:40Z">
+      <w:ins w:id="45" w:author="Unknown Author" w:date="2023-03-18T11:41:40Z">
         <w:r>
           <w:rPr>
             <w:rFonts w:eastAsia="Times New Roman" w:cs="Times New Roman" w:ascii="Liberation Serif" w:hAnsi="Liberation Serif"/>
@@ -2286,7 +2298,7 @@
           <w:t>3</w:t>
         </w:r>
       </w:ins>
-      <w:ins w:id="44" w:author="Unknown Author" w:date="2023-03-18T11:41:40Z">
+      <w:ins w:id="46" w:author="Unknown Author" w:date="2023-03-18T11:41:40Z">
         <w:r>
           <w:rPr>
             <w:rFonts w:eastAsia="Times New Roman" w:cs="Times New Roman" w:ascii="Liberation Sans" w:hAnsi="Liberation Sans"/>
@@ -2300,7 +2312,7 @@
           <w:t>×10</w:t>
         </w:r>
       </w:ins>
-      <w:del w:id="45" w:author="Unknown Author" w:date="2023-03-18T11:41:58Z">
+      <w:del w:id="47" w:author="Unknown Author" w:date="2023-03-18T11:41:58Z">
         <w:r>
           <w:rPr>
             <w:rFonts w:eastAsia="Times New Roman" w:cs="Times New Roman" w:ascii="Liberation Serif" w:hAnsi="Liberation Serif"/>
@@ -2340,7 +2352,7 @@
         </w:rPr>
         <w:t xml:space="preserve"> and 1.0</w:t>
       </w:r>
-      <w:ins w:id="47" w:author="Unknown Author" w:date="2023-03-18T11:42:06Z">
+      <w:ins w:id="49" w:author="Unknown Author" w:date="2023-03-18T11:42:06Z">
         <w:r>
           <w:rPr>
             <w:rFonts w:eastAsia="Times New Roman" w:cs="Times New Roman" w:ascii="Liberation Serif" w:hAnsi="Liberation Serif"/>
@@ -2354,7 +2366,7 @@
           <w:t>9</w:t>
         </w:r>
       </w:ins>
-      <w:del w:id="48" w:author="Unknown Author" w:date="2023-03-18T11:42:10Z">
+      <w:del w:id="50" w:author="Unknown Author" w:date="2023-03-18T11:42:10Z">
         <w:r>
           <w:rPr>
             <w:rFonts w:eastAsia="Times New Roman" w:cs="Times New Roman" w:ascii="Liberation Serif" w:hAnsi="Liberation Serif"/>
@@ -2368,7 +2380,7 @@
           <w:delText>87318e</w:delText>
         </w:r>
       </w:del>
-      <w:ins w:id="49" w:author="Unknown Author" w:date="2023-03-18T11:42:10Z">
+      <w:ins w:id="51" w:author="Unknown Author" w:date="2023-03-18T11:42:10Z">
         <w:r>
           <w:rPr>
             <w:rFonts w:eastAsia="Times New Roman" w:cs="Times New Roman" w:ascii="Liberation Sans" w:hAnsi="Liberation Sans"/>
@@ -2408,7 +2420,7 @@
         </w:rPr>
         <w:t xml:space="preserve"> possibly due to a decline in culture synchrony under free running conditions. LL amplitudes are also reduced when compared to DD according to a p-value of 6.7</w:t>
       </w:r>
-      <w:ins w:id="51" w:author="Unknown Author" w:date="2023-03-18T11:42:23Z">
+      <w:ins w:id="53" w:author="Unknown Author" w:date="2023-03-18T11:42:23Z">
         <w:r>
           <w:rPr>
             <w:rFonts w:eastAsia="Times New Roman" w:cs="Times New Roman" w:ascii="Liberation Serif" w:hAnsi="Liberation Serif"/>
@@ -2422,7 +2434,7 @@
           <w:t>1</w:t>
         </w:r>
       </w:ins>
-      <w:del w:id="52" w:author="Unknown Author" w:date="2023-03-18T11:42:27Z">
+      <w:del w:id="54" w:author="Unknown Author" w:date="2023-03-18T11:42:27Z">
         <w:r>
           <w:rPr>
             <w:rFonts w:eastAsia="Times New Roman" w:cs="Times New Roman" w:ascii="Liberation Serif" w:hAnsi="Liberation Serif"/>
@@ -2436,7 +2448,7 @@
           <w:delText>06823e</w:delText>
         </w:r>
       </w:del>
-      <w:ins w:id="53" w:author="Unknown Author" w:date="2023-03-18T11:42:27Z">
+      <w:ins w:id="55" w:author="Unknown Author" w:date="2023-03-18T11:42:27Z">
         <w:r>
           <w:rPr>
             <w:rFonts w:eastAsia="Times New Roman" w:cs="Times New Roman" w:ascii="Liberation Sans" w:hAnsi="Liberation Sans"/>
@@ -2479,14 +2491,14 @@
       <w:r>
         <w:rPr/>
       </w:r>
-      <w:ins w:id="55" w:author="Autor desconocido" w:date="2023-04-27T23:33:08Z">
-        <w:commentRangeEnd w:id="24"/>
+      <w:ins w:id="57" w:author="Autor desconocido" w:date="2023-04-27T23:33:08Z">
+        <w:commentRangeEnd w:id="26"/>
         <w:r>
-          <w:commentReference w:id="24"/>
+          <w:commentReference w:id="26"/>
         </w:r>
         <w:r>
           <w:rPr/>
-          <w:commentReference w:id="25"/>
+          <w:commentReference w:id="27"/>
         </w:r>
       </w:ins>
       <w:r>
@@ -2501,7 +2513,7 @@
         </w:rPr>
         <w:t xml:space="preserve">. P-values were computed using Mann-Whitney-Wilcoxon test. (B) Histograms showing the distribution of the number of genes exhibiting positive and negative phase shifts under LL (light blue, left) and DD (dark blue, right) free running conditions when compared to LD. Vertical dashed lines mark no shift. </w:t>
       </w:r>
-      <w:commentRangeStart w:id="26"/>
+      <w:commentRangeStart w:id="28"/>
       <w:r>
         <w:rPr>
           <w:rFonts w:eastAsia="Times New Roman" w:cs="Times New Roman" w:ascii="Liberation Serif" w:hAnsi="Liberation Serif"/>
@@ -2514,7 +2526,7 @@
         </w:rPr>
         <w:t xml:space="preserve">Positive </w:t>
       </w:r>
-      <w:ins w:id="56" w:author="Unknown Author" w:date="2023-03-18T11:42:50Z">
+      <w:ins w:id="58" w:author="Unknown Author" w:date="2023-03-18T11:42:50Z">
         <w:r>
           <w:rPr>
             <w:rFonts w:eastAsia="Times New Roman" w:cs="Times New Roman" w:ascii="Liberation Serif" w:hAnsi="Liberation Serif"/>
@@ -2540,7 +2552,7 @@
         </w:rPr>
         <w:t>forward</w:t>
       </w:r>
-      <w:ins w:id="57" w:author="Unknown Author" w:date="2023-03-18T11:42:53Z">
+      <w:ins w:id="59" w:author="Unknown Author" w:date="2023-03-18T11:42:53Z">
         <w:r>
           <w:rPr>
             <w:rFonts w:eastAsia="Times New Roman" w:cs="Times New Roman" w:ascii="Liberation Serif" w:hAnsi="Liberation Serif"/>
@@ -2569,9 +2581,9 @@
       <w:r>
         <w:rPr/>
       </w:r>
-      <w:commentRangeEnd w:id="26"/>
-      <w:r>
-        <w:commentReference w:id="26"/>
+      <w:commentRangeEnd w:id="28"/>
+      <w:r>
+        <w:commentReference w:id="28"/>
       </w:r>
       <w:r>
         <w:rPr>
@@ -2585,7 +2597,7 @@
         </w:rPr>
         <w:t>. (C) Gene expression profiles under LD, LL and DD of Sedoheptulose-bisphosphatase (ostta03g05500, SBPase). Vertical black arrows mark LD phases, vertical grey arrows mark LL and DD phases and horizontal black arrows represent phase shifts. SBPase illustrates how genes after LD entrainment present reduced amplitudes under LL and DD, forward phase shifts under LL and backward phase shift under DD</w:t>
       </w:r>
-      <w:del w:id="58" w:author="MERCEDES GARCIA GONZALEZ" w:date="2022-12-07T10:02:00Z">
+      <w:del w:id="60" w:author="MERCEDES GARCIA GONZALEZ" w:date="2022-12-07T10:02:00Z">
         <w:r>
           <w:rPr>
             <w:rFonts w:eastAsia="Times New Roman" w:cs="Times New Roman" w:ascii="Liberation Serif" w:hAnsi="Liberation Serif"/>
@@ -2611,7 +2623,7 @@
         </w:rPr>
         <w:t>. (D) Boxplot representing rhythmic genes amplitude under short day condition</w:t>
       </w:r>
-      <w:del w:id="59" w:author="MERCEDES GARCIA GONZALEZ" w:date="2022-12-07T10:02:00Z">
+      <w:del w:id="61" w:author="MERCEDES GARCIA GONZALEZ" w:date="2022-12-07T10:02:00Z">
         <w:r>
           <w:rPr>
             <w:rFonts w:eastAsia="Times New Roman" w:cs="Times New Roman" w:ascii="Liberation Serif" w:hAnsi="Liberation Serif"/>
@@ -2637,7 +2649,7 @@
         </w:rPr>
         <w:t xml:space="preserve"> (red), when cultures were kept under free running condition</w:t>
       </w:r>
-      <w:del w:id="60" w:author="MERCEDES GARCIA GONZALEZ" w:date="2022-12-07T10:03:00Z">
+      <w:del w:id="62" w:author="MERCEDES GARCIA GONZALEZ" w:date="2022-12-07T10:03:00Z">
         <w:r>
           <w:rPr>
             <w:rFonts w:eastAsia="Times New Roman" w:cs="Times New Roman" w:ascii="Liberation Serif" w:hAnsi="Liberation Serif"/>
@@ -2663,7 +2675,7 @@
         </w:rPr>
         <w:t xml:space="preserve"> consisting of constant light (light red) and when cultures were kept under free running condition</w:t>
       </w:r>
-      <w:del w:id="61" w:author="MERCEDES GARCIA GONZALEZ" w:date="2022-12-07T10:03:00Z">
+      <w:del w:id="63" w:author="MERCEDES GARCIA GONZALEZ" w:date="2022-12-07T10:03:00Z">
         <w:r>
           <w:rPr>
             <w:rFonts w:eastAsia="Times New Roman" w:cs="Times New Roman" w:ascii="Liberation Serif" w:hAnsi="Liberation Serif"/>
@@ -2689,7 +2701,7 @@
         </w:rPr>
         <w:t xml:space="preserve"> consisting of constant dark (dark red</w:t>
       </w:r>
-      <w:del w:id="62" w:author="MERCEDES GARCIA GONZALEZ" w:date="2022-12-07T10:03:00Z">
+      <w:del w:id="64" w:author="MERCEDES GARCIA GONZALEZ" w:date="2022-12-07T10:03:00Z">
         <w:r>
           <w:rPr>
             <w:rFonts w:eastAsia="Times New Roman" w:cs="Times New Roman" w:ascii="Liberation Serif" w:hAnsi="Liberation Serif"/>
@@ -2715,7 +2727,7 @@
         </w:rPr>
         <w:t xml:space="preserve">. </w:t>
       </w:r>
-      <w:commentRangeStart w:id="27"/>
+      <w:commentRangeStart w:id="29"/>
       <w:r>
         <w:rPr>
           <w:rFonts w:eastAsia="Times New Roman" w:cs="Times New Roman" w:ascii="Liberation Serif" w:hAnsi="Liberation Serif"/>
@@ -2731,14 +2743,14 @@
       <w:r>
         <w:rPr/>
       </w:r>
-      <w:ins w:id="63" w:author="Autor desconocido" w:date="2023-04-27T23:32:49Z">
-        <w:commentRangeEnd w:id="27"/>
+      <w:ins w:id="65" w:author="Autor desconocido" w:date="2023-04-27T23:32:49Z">
+        <w:commentRangeEnd w:id="29"/>
         <w:r>
-          <w:commentReference w:id="27"/>
+          <w:commentReference w:id="29"/>
         </w:r>
         <w:r>
           <w:rPr/>
-          <w:commentReference w:id="28"/>
+          <w:commentReference w:id="30"/>
         </w:r>
       </w:ins>
       <w:r>
@@ -2753,7 +2765,7 @@
         </w:rPr>
         <w:t>(E) Histograms showing the distribution of the number of genes exhibiting positive and negative shifts in phase or maximum expression level time point under LL (light red, left) and DD (dark red, right) free running conditions when compared to SD. Vertical dashed lines mark no shift.</w:t>
       </w:r>
-      <w:del w:id="64" w:author="MERCEDES GARCIA GONZALEZ" w:date="2022-12-07T10:05:00Z">
+      <w:del w:id="66" w:author="MERCEDES GARCIA GONZALEZ" w:date="2022-12-07T10:05:00Z">
         <w:r>
           <w:rPr>
             <w:rFonts w:eastAsia="Times New Roman" w:cs="Times New Roman" w:ascii="Liberation Serif" w:hAnsi="Liberation Serif"/>
@@ -2808,7 +2820,7 @@
         <w:jc w:val="both"/>
         <w:rPr/>
       </w:pPr>
-      <w:commentRangeStart w:id="29"/>
+      <w:commentRangeStart w:id="31"/>
       <w:r>
         <w:rPr>
           <w:rFonts w:eastAsia="Times New Roman" w:cs="Times New Roman" w:ascii="Liberation Sans" w:hAnsi="Liberation Sans"/>
@@ -2841,7 +2853,7 @@
         </w:rPr>
         <w:t> </w:t>
       </w:r>
-      <w:commentRangeStart w:id="30"/>
+      <w:commentRangeStart w:id="32"/>
       <w:r>
         <w:rPr>
           <w:rFonts w:eastAsia="Times New Roman" w:cs="Times New Roman" w:ascii="Liberation Sans" w:hAnsi="Liberation Sans"/>
@@ -2855,9 +2867,9 @@
       <w:r>
         <w:rPr/>
       </w:r>
-      <w:commentRangeEnd w:id="30"/>
-      <w:r>
-        <w:commentReference w:id="30"/>
+      <w:commentRangeEnd w:id="32"/>
+      <w:r>
+        <w:commentReference w:id="32"/>
       </w:r>
       <w:r>
         <w:rPr>
@@ -2872,16 +2884,10 @@
       <w:r>
         <w:rPr/>
       </w:r>
-      <w:ins w:id="65" w:author="Autor desconocido" w:date="2023-04-27T23:34:05Z">
-        <w:commentRangeEnd w:id="29"/>
-        <w:r>
-          <w:commentReference w:id="29"/>
-        </w:r>
-        <w:r>
-          <w:rPr/>
-          <w:commentReference w:id="31"/>
-        </w:r>
-      </w:ins>
+      <w:commentRangeEnd w:id="31"/>
+      <w:r>
+        <w:commentReference w:id="31"/>
+      </w:r>
       <w:r>
         <w:rPr>
           <w:rFonts w:eastAsia="Times New Roman" w:cs="Times New Roman" w:ascii="Liberation Sans" w:hAnsi="Liberation Sans"/>
@@ -2922,7 +2928,7 @@
         <w:jc w:val="both"/>
         <w:rPr/>
       </w:pPr>
-      <w:commentRangeStart w:id="32"/>
+      <w:commentRangeStart w:id="33"/>
       <w:r>
         <w:rPr>
           <w:rFonts w:eastAsia="Times New Roman" w:cs="Times New Roman" w:ascii="Liberation Sans" w:hAnsi="Liberation Sans"/>
@@ -2936,9 +2942,9 @@
       <w:r>
         <w:rPr/>
       </w:r>
-      <w:commentRangeEnd w:id="32"/>
-      <w:r>
-        <w:commentReference w:id="32"/>
+      <w:commentRangeEnd w:id="33"/>
+      <w:r>
+        <w:commentReference w:id="33"/>
       </w:r>
       <w:r>
         <w:rPr>
@@ -2961,10 +2967,10 @@
         </w:rPr>
         <w:t xml:space="preserve"> Our results provide evidence, in agreement with other studies (</w:t>
       </w:r>
-      <w:ins w:id="67" w:author="Autor desconocido" w:date="2023-04-28T02:58:03Z">
+      <w:ins w:id="68" w:author="Autor desconocido" w:date="2023-04-28T02:58:03Z">
         <w:r>
           <w:rPr/>
-          <w:commentReference w:id="33"/>
+          <w:commentReference w:id="34"/>
         </w:r>
       </w:ins>
       <w:r>
@@ -2977,7 +2983,7 @@
         </w:rPr>
         <w:t xml:space="preserve">), of the importance of dark periods in synchronizing diurnal cycles in the </w:t>
       </w:r>
-      <w:commentRangeStart w:id="34"/>
+      <w:commentRangeStart w:id="35"/>
       <w:r>
         <w:rPr>
           <w:rFonts w:eastAsia="Times New Roman" w:cs="Times New Roman" w:ascii="Liberation Sans" w:hAnsi="Liberation Sans"/>
@@ -2991,19 +2997,97 @@
       <w:r>
         <w:rPr/>
       </w:r>
-      <w:commentRangeEnd w:id="34"/>
-      <w:r>
-        <w:commentReference w:id="34"/>
-      </w:r>
-      <w:r>
-        <w:rPr>
-          <w:rFonts w:eastAsia="Times New Roman" w:cs="Times New Roman" w:ascii="Liberation Sans" w:hAnsi="Liberation Sans"/>
-          <w:color w:val="000000"/>
-          <w:sz w:val="24"/>
-          <w:szCs w:val="24"/>
-          <w:lang w:val="en-US" w:eastAsia="es-ES"/>
-        </w:rPr>
-        <w:t xml:space="preserve">. In contrast, to other photosynthetic organisms (Okada et al. 2017 Synchrony of plant cellular circadian clocks with heterogeneous properties under light/dark cycles), in Ostreococcus  LL conditions exerted a stronger desynchronizing effect than1 DD conditions. Moreover, the LL and DD effects observed over the transcriptomes of </w:t>
+      <w:commentRangeEnd w:id="35"/>
+      <w:r>
+        <w:commentReference w:id="35"/>
+      </w:r>
+      <w:r>
+        <w:rPr>
+          <w:rFonts w:eastAsia="Times New Roman" w:cs="Times New Roman" w:ascii="Liberation Sans" w:hAnsi="Liberation Sans"/>
+          <w:color w:val="000000"/>
+          <w:sz w:val="24"/>
+          <w:szCs w:val="24"/>
+          <w:lang w:val="en-US" w:eastAsia="es-ES"/>
+        </w:rPr>
+        <w:t>. In contrast</w:t>
+      </w:r>
+      <w:del w:id="69" w:author="Autor desconocido" w:date="2023-05-03T11:04:49Z">
+        <w:r>
+          <w:rPr>
+            <w:rFonts w:eastAsia="Times New Roman" w:cs="Times New Roman" w:ascii="Liberation Sans" w:hAnsi="Liberation Sans"/>
+            <w:color w:val="000000"/>
+            <w:sz w:val="24"/>
+            <w:szCs w:val="24"/>
+            <w:lang w:val="en-US" w:eastAsia="es-ES"/>
+          </w:rPr>
+          <w:delText>,</w:delText>
+        </w:r>
+      </w:del>
+      <w:r>
+        <w:rPr>
+          <w:rFonts w:eastAsia="Times New Roman" w:cs="Times New Roman" w:ascii="Liberation Sans" w:hAnsi="Liberation Sans"/>
+          <w:color w:val="000000"/>
+          <w:sz w:val="24"/>
+          <w:szCs w:val="24"/>
+          <w:lang w:val="en-US" w:eastAsia="es-ES"/>
+        </w:rPr>
+        <w:t xml:space="preserve"> to other photosynthetic organisms (Okada et al. 2017 Synchrony of plant cellular circadian clocks with heterogeneous properties under light/dark cycles), in Ostreococcus</w:t>
+      </w:r>
+      <w:del w:id="70" w:author="Autor desconocido" w:date="2023-05-03T11:05:12Z">
+        <w:r>
+          <w:rPr>
+            <w:rFonts w:eastAsia="Times New Roman" w:cs="Times New Roman" w:ascii="Liberation Sans" w:hAnsi="Liberation Sans"/>
+            <w:color w:val="000000"/>
+            <w:sz w:val="24"/>
+            <w:szCs w:val="24"/>
+            <w:lang w:val="en-US" w:eastAsia="es-ES"/>
+          </w:rPr>
+          <w:delText xml:space="preserve"> </w:delText>
+        </w:r>
+      </w:del>
+      <w:ins w:id="71" w:author="Autor desconocido" w:date="2023-05-03T11:05:14Z">
+        <w:r>
+          <w:rPr>
+            <w:rFonts w:eastAsia="Times New Roman" w:cs="Times New Roman" w:ascii="Liberation Sans" w:hAnsi="Liberation Sans"/>
+            <w:color w:val="000000"/>
+            <w:sz w:val="24"/>
+            <w:szCs w:val="24"/>
+            <w:lang w:val="en-US" w:eastAsia="es-ES"/>
+          </w:rPr>
+          <w:t>,</w:t>
+        </w:r>
+      </w:ins>
+      <w:r>
+        <w:rPr>
+          <w:rFonts w:eastAsia="Times New Roman" w:cs="Times New Roman" w:ascii="Liberation Sans" w:hAnsi="Liberation Sans"/>
+          <w:color w:val="000000"/>
+          <w:sz w:val="24"/>
+          <w:szCs w:val="24"/>
+          <w:lang w:val="en-US" w:eastAsia="es-ES"/>
+        </w:rPr>
+        <w:t xml:space="preserve"> LL conditions exerted a stronger desynchronizing effect than</w:t>
+      </w:r>
+      <w:del w:id="72" w:author="Autor desconocido" w:date="2023-05-03T11:05:21Z">
+        <w:r>
+          <w:rPr>
+            <w:rFonts w:eastAsia="Times New Roman" w:cs="Times New Roman" w:ascii="Liberation Sans" w:hAnsi="Liberation Sans"/>
+            <w:color w:val="000000"/>
+            <w:sz w:val="24"/>
+            <w:szCs w:val="24"/>
+            <w:lang w:val="en-US" w:eastAsia="es-ES"/>
+          </w:rPr>
+          <w:delText>1</w:delText>
+        </w:r>
+      </w:del>
+      <w:r>
+        <w:rPr>
+          <w:rFonts w:eastAsia="Times New Roman" w:cs="Times New Roman" w:ascii="Liberation Sans" w:hAnsi="Liberation Sans"/>
+          <w:color w:val="000000"/>
+          <w:sz w:val="24"/>
+          <w:szCs w:val="24"/>
+          <w:lang w:val="en-US" w:eastAsia="es-ES"/>
+        </w:rPr>
+        <w:t xml:space="preserve"> DD conditions. Moreover, the LL and DD effects observed over the transcriptomes of </w:t>
       </w:r>
       <w:r>
         <w:rPr>
@@ -3071,10 +3155,18 @@
         </w:rPr>
         <w:t xml:space="preserve"> and a predominant nocturnal character of its transcriptome. </w:t>
       </w:r>
-      <w:r>
-        <w:rPr/>
-        <w:commentReference w:id="35"/>
-      </w:r>
+      <w:del w:id="73" w:author="Autor desconocido" w:date="2023-05-03T11:07:21Z">
+        <w:r>
+          <w:rPr>
+            <w:rFonts w:eastAsia="Times New Roman" w:cs="Times New Roman" w:ascii="Liberation Sans" w:hAnsi="Liberation Sans"/>
+            <w:color w:val="000000"/>
+            <w:sz w:val="24"/>
+            <w:szCs w:val="24"/>
+            <w:lang w:val="en-US" w:eastAsia="es-ES"/>
+          </w:rPr>
+          <w:commentReference w:id="36"/>
+        </w:r>
+      </w:del>
     </w:p>
     <w:p>
       <w:pPr>
@@ -3142,7 +3234,7 @@
       </w:pPr>
       <w:bookmarkStart w:id="4" w:name="__RefHeading___Toc11045_646972261"/>
       <w:bookmarkEnd w:id="4"/>
-      <w:commentRangeStart w:id="36"/>
+      <w:commentRangeStart w:id="37"/>
       <w:r>
         <w:rPr>
           <w:rFonts w:eastAsia="Times New Roman" w:cs="Times New Roman" w:ascii="Liberation Sans" w:hAnsi="Liberation Sans"/>
@@ -3160,14 +3252,14 @@
       <w:r>
         <w:rPr/>
       </w:r>
-      <w:ins w:id="68" w:author="Unknown Author" w:date="2023-03-18T16:51:15Z">
-        <w:commentRangeEnd w:id="36"/>
+      <w:ins w:id="74" w:author="Unknown Author" w:date="2023-03-18T16:51:15Z">
+        <w:commentRangeEnd w:id="37"/>
         <w:r>
-          <w:commentReference w:id="36"/>
+          <w:commentReference w:id="37"/>
         </w:r>
         <w:r>
           <w:rPr/>
-          <w:commentReference w:id="37"/>
+          <w:commentReference w:id="38"/>
         </w:r>
       </w:ins>
     </w:p>
@@ -3210,10 +3302,18 @@
         </w:rPr>
         <w:t xml:space="preserve"> circadian processes are self-sustained and maintain</w:t>
       </w:r>
-      <w:r>
-        <w:rPr/>
-        <w:commentReference w:id="38"/>
-      </w:r>
+      <w:del w:id="75" w:author="Autor desconocido" w:date="2023-05-03T11:07:42Z">
+        <w:r>
+          <w:rPr>
+            <w:rFonts w:eastAsia="Times New Roman" w:cs="Times New Roman" w:ascii="arial;sans-serif" w:hAnsi="arial;sans-serif"/>
+            <w:color w:val="202124"/>
+            <w:sz w:val="24"/>
+            <w:szCs w:val="24"/>
+            <w:lang w:val="en-US" w:eastAsia="es-ES"/>
+          </w:rPr>
+          <w:commentReference w:id="39"/>
+        </w:r>
+      </w:del>
       <w:r>
         <w:rPr>
           <w:rFonts w:eastAsia="Times New Roman" w:cs="Times New Roman" w:ascii="arial;sans-serif" w:hAnsi="arial;sans-serif"/>
@@ -3246,7 +3346,7 @@
         </w:rPr>
         <w:t xml:space="preserve"> circadian genes can be identified and distinguished from light or dark responding ones from data generated under free-running conditions consisting in constant light (LL) and constant dark (DD). This also allows to identify rhythmic genes sets for which the main zeitgeber is light or dark as those maintaining rhythmicity under constant light (LL) or constant dark (DD) respectively. </w:t>
       </w:r>
-      <w:commentRangeStart w:id="39"/>
+      <w:commentRangeStart w:id="40"/>
       <w:r>
         <w:rPr>
           <w:rFonts w:eastAsia="Times New Roman" w:cs="Times New Roman" w:ascii="arial;sans-serif" w:hAnsi="arial;sans-serif"/>
@@ -3281,9 +3381,9 @@
         </w:rPr>
         <w:t xml:space="preserve"> the global state of Ostreococcus transcriptomes. </w:t>
       </w:r>
-      <w:commentRangeEnd w:id="39"/>
-      <w:r>
-        <w:commentReference w:id="39"/>
+      <w:commentRangeEnd w:id="40"/>
+      <w:r>
+        <w:commentReference w:id="40"/>
       </w:r>
       <w:r>
         <w:rPr/>
@@ -3338,7 +3438,7 @@
         <w:jc w:val="both"/>
         <w:rPr/>
       </w:pPr>
-      <w:commentRangeStart w:id="40"/>
+      <w:commentRangeStart w:id="41"/>
       <w:r>
         <w:rPr/>
         <w:drawing>
@@ -3382,10 +3482,10 @@
       <w:r>
         <w:rPr/>
       </w:r>
-      <w:ins w:id="69" w:author="Autor desconocido" w:date="2023-05-02T17:13:20Z">
-        <w:commentRangeEnd w:id="40"/>
+      <w:ins w:id="76" w:author="Autor desconocido" w:date="2023-05-02T17:13:20Z">
+        <w:commentRangeEnd w:id="41"/>
         <w:r>
-          <w:commentReference w:id="40"/>
+          <w:commentReference w:id="41"/>
         </w:r>
         <w:r>
           <w:rPr>
@@ -3394,7 +3494,7 @@
             <w:szCs w:val="24"/>
             <w:lang w:eastAsia="es-ES"/>
           </w:rPr>
-          <w:commentReference w:id="41"/>
+          <w:commentReference w:id="42"/>
         </w:r>
       </w:ins>
     </w:p>
@@ -3405,7 +3505,7 @@
         <w:jc w:val="both"/>
         <w:rPr/>
       </w:pPr>
-      <w:commentRangeStart w:id="42"/>
+      <w:commentRangeStart w:id="43"/>
       <w:r>
         <w:rPr>
           <w:rFonts w:eastAsia="Times New Roman" w:cs="Times New Roman" w:ascii="Liberation Sans" w:hAnsi="Liberation Sans"/>
@@ -3419,9 +3519,9 @@
       <w:r>
         <w:rPr/>
       </w:r>
-      <w:commentRangeEnd w:id="42"/>
-      <w:r>
-        <w:commentReference w:id="42"/>
+      <w:commentRangeEnd w:id="43"/>
+      <w:r>
+        <w:commentReference w:id="43"/>
       </w:r>
       <w:r>
         <w:rPr>
@@ -3457,7 +3557,7 @@
         </w:rPr>
         <w:t>(Kato &amp; Nam, 2021)⁠</w:t>
       </w:r>
-      <w:del w:id="71" w:author="MERCEDES GARCIA GONZALEZ" w:date="2022-12-07T11:55:00Z">
+      <w:del w:id="78" w:author="MERCEDES GARCIA GONZALEZ" w:date="2022-12-07T11:55:00Z">
         <w:r>
           <w:rPr>
             <w:rFonts w:eastAsia="Times New Roman" w:cs="Times New Roman" w:ascii="Liberation Sans" w:hAnsi="Liberation Sans"/>
@@ -3471,7 +3571,7 @@
           <w:delText xml:space="preserve"> </w:delText>
         </w:r>
       </w:del>
-      <w:del w:id="72" w:author="MERCEDES GARCIA GONZALEZ" w:date="2022-12-07T11:55:00Z">
+      <w:del w:id="79" w:author="MERCEDES GARCIA GONZALEZ" w:date="2022-12-07T11:55:00Z">
         <w:r>
           <w:rPr>
             <w:rFonts w:eastAsia="Times New Roman" w:cs="Times New Roman" w:ascii="Liberation Sans" w:hAnsi="Liberation Sans"/>
@@ -3484,7 +3584,7 @@
           <w:delText>and</w:delText>
         </w:r>
       </w:del>
-      <w:ins w:id="73" w:author="MERCEDES GARCIA GONZALEZ" w:date="2022-12-07T11:55:00Z">
+      <w:ins w:id="80" w:author="MERCEDES GARCIA GONZALEZ" w:date="2022-12-07T11:55:00Z">
         <w:r>
           <w:rPr>
             <w:rFonts w:eastAsia="Times New Roman" w:cs="Times New Roman" w:ascii="Liberation Sans" w:hAnsi="Liberation Sans"/>
@@ -3544,7 +3644,7 @@
         </w:rPr>
         <w:t> </w:t>
       </w:r>
-      <w:del w:id="75" w:author="MERCEDES GARCIA GONZALEZ" w:date="2022-12-07T11:55:00Z">
+      <w:del w:id="82" w:author="MERCEDES GARCIA GONZALEZ" w:date="2022-12-07T11:55:00Z">
         <w:r>
           <w:rPr>
             <w:rFonts w:eastAsia="Times New Roman" w:cs="Times New Roman" w:ascii="Liberation Sans" w:hAnsi="Liberation Sans"/>
@@ -3558,7 +3658,7 @@
           <w:delText>as well as</w:delText>
         </w:r>
       </w:del>
-      <w:ins w:id="76" w:author="MERCEDES GARCIA GONZALEZ" w:date="2022-12-07T11:55:00Z">
+      <w:ins w:id="83" w:author="MERCEDES GARCIA GONZALEZ" w:date="2022-12-07T11:55:00Z">
         <w:r>
           <w:rPr>
             <w:rFonts w:eastAsia="Times New Roman" w:cs="Times New Roman" w:ascii="Liberation Sans" w:hAnsi="Liberation Sans"/>
@@ -3594,7 +3694,7 @@
         </w:rPr>
         <w:t>(Moulager et al., 2007, 2010)⁠</w:t>
       </w:r>
-      <w:del w:id="78" w:author="MERCEDES GARCIA GONZALEZ" w:date="2022-12-07T11:56:00Z">
+      <w:del w:id="85" w:author="MERCEDES GARCIA GONZALEZ" w:date="2022-12-07T11:56:00Z">
         <w:r>
           <w:rPr>
             <w:rFonts w:eastAsia="Times New Roman" w:cs="Times New Roman" w:ascii="Liberation Sans" w:hAnsi="Liberation Sans"/>
@@ -3773,7 +3873,7 @@
         </w:rPr>
         <w:t xml:space="preserve">A functional GO enrichment analysis over this set of genes showed that they are mainly involved in the biological processes photosynthesis, chlorophyll </w:t>
       </w:r>
-      <w:commentRangeStart w:id="43"/>
+      <w:commentRangeStart w:id="44"/>
       <w:r>
         <w:rPr>
           <w:rFonts w:eastAsia="Times New Roman" w:cs="Times New Roman" w:ascii="Liberation Sans" w:hAnsi="Liberation Sans"/>
@@ -3787,9 +3887,9 @@
       <w:r>
         <w:rPr/>
       </w:r>
-      <w:commentRangeEnd w:id="43"/>
-      <w:r>
-        <w:commentReference w:id="43"/>
+      <w:commentRangeEnd w:id="44"/>
+      <w:r>
+        <w:commentReference w:id="44"/>
       </w:r>
       <w:r>
         <w:rPr>
@@ -3851,7 +3951,7 @@
         <w:jc w:val="both"/>
         <w:rPr/>
       </w:pPr>
-      <w:commentRangeStart w:id="44"/>
+      <w:commentRangeStart w:id="45"/>
       <w:r>
         <w:rPr/>
         <w:drawing>
@@ -3892,9 +3992,9 @@
           </wp:inline>
         </w:drawing>
       </w:r>
-      <w:commentRangeEnd w:id="44"/>
-      <w:r>
-        <w:commentReference w:id="44"/>
+      <w:commentRangeEnd w:id="45"/>
+      <w:r>
+        <w:commentReference w:id="45"/>
       </w:r>
       <w:r>
         <w:rPr/>
@@ -3992,7 +4092,7 @@
         <w:jc w:val="both"/>
         <w:rPr/>
       </w:pPr>
-      <w:commentRangeStart w:id="45"/>
+      <w:commentRangeStart w:id="46"/>
       <w:r>
         <w:rPr>
           <w:rFonts w:eastAsia="Times New Roman" w:cs="Times New Roman" w:ascii="Liberation Sans" w:hAnsi="Liberation Sans"/>
@@ -4006,9 +4106,9 @@
       <w:r>
         <w:rPr/>
       </w:r>
-      <w:commentRangeEnd w:id="45"/>
-      <w:r>
-        <w:commentReference w:id="45"/>
+      <w:commentRangeEnd w:id="46"/>
+      <w:r>
+        <w:commentReference w:id="46"/>
       </w:r>
       <w:r>
         <w:rPr>
@@ -4111,7 +4211,7 @@
         </w:rPr>
         <w:t xml:space="preserve">In both studies, differences in amplitude are only found in some biological rhythms when they are studied individually. For example, the rhythmic expression profile </w:t>
       </w:r>
-      <w:commentRangeStart w:id="46"/>
+      <w:commentRangeStart w:id="47"/>
       <w:r>
         <w:rPr>
           <w:rFonts w:eastAsia="Times New Roman" w:cs="Times New Roman" w:ascii="Liberation Sans" w:hAnsi="Liberation Sans"/>
@@ -4169,9 +4269,9 @@
       <w:r>
         <w:rPr/>
       </w:r>
-      <w:commentRangeEnd w:id="46"/>
-      <w:r>
-        <w:commentReference w:id="46"/>
+      <w:commentRangeEnd w:id="47"/>
+      <w:r>
+        <w:commentReference w:id="47"/>
       </w:r>
       <w:r>
         <w:rPr>
@@ -4316,7 +4416,7 @@
         </w:rPr>
         <w:t xml:space="preserve"> and </w:t>
       </w:r>
-      <w:commentRangeStart w:id="47"/>
+      <w:commentRangeStart w:id="48"/>
       <w:r>
         <w:rPr>
           <w:rFonts w:eastAsia="Times New Roman" w:cs="Times New Roman" w:ascii="Liberation Sans" w:hAnsi="Liberation Sans"/>
@@ -4332,9 +4432,9 @@
       <w:r>
         <w:rPr/>
       </w:r>
-      <w:commentRangeEnd w:id="47"/>
-      <w:r>
-        <w:commentReference w:id="47"/>
+      <w:commentRangeEnd w:id="48"/>
+      <w:r>
+        <w:commentReference w:id="48"/>
       </w:r>
       <w:r>
         <w:rPr>
@@ -4391,7 +4491,7 @@
       </w:r>
       <w:r>
         <w:rPr/>
-        <w:commentReference w:id="48"/>
+        <w:commentReference w:id="49"/>
       </w:r>
     </w:p>
     <w:p>
@@ -4573,7 +4673,7 @@
         <w:jc w:val="both"/>
         <w:rPr/>
       </w:pPr>
-      <w:commentRangeStart w:id="49"/>
+      <w:commentRangeStart w:id="50"/>
       <w:r>
         <w:rPr/>
         <w:drawing>
@@ -4614,9 +4714,9 @@
           </wp:inline>
         </w:drawing>
       </w:r>
-      <w:commentRangeEnd w:id="49"/>
-      <w:r>
-        <w:commentReference w:id="49"/>
+      <w:commentRangeEnd w:id="50"/>
+      <w:r>
+        <w:commentReference w:id="50"/>
       </w:r>
       <w:r>
         <w:rPr/>
@@ -4666,7 +4766,7 @@
         </w:rPr>
         <w:t xml:space="preserve">Seasonal changes promote the emergence of 12 h period </w:t>
       </w:r>
-      <w:del w:id="79" w:author="MERCEDES GARCIA GONZALEZ" w:date="2022-12-14T13:06:00Z">
+      <w:del w:id="86" w:author="MERCEDES GARCIA GONZALEZ" w:date="2022-12-14T13:06:00Z">
         <w:r>
           <w:rPr>
             <w:rFonts w:eastAsia="Times New Roman" w:cs="Times New Roman" w:ascii="Liberation Sans" w:hAnsi="Liberation Sans"/>
@@ -4700,7 +4800,7 @@
         </w:rPr>
         <w:t xml:space="preserve">When comparing SD and LD conditions, another </w:t>
       </w:r>
-      <w:commentRangeStart w:id="50"/>
+      <w:commentRangeStart w:id="51"/>
       <w:r>
         <w:rPr>
           <w:rFonts w:eastAsia="Times New Roman" w:cs="Times New Roman" w:ascii="Liberation Sans" w:hAnsi="Liberation Sans"/>
@@ -4714,9 +4814,9 @@
       <w:r>
         <w:rPr/>
       </w:r>
-      <w:commentRangeEnd w:id="50"/>
-      <w:r>
-        <w:commentReference w:id="50"/>
+      <w:commentRangeEnd w:id="51"/>
+      <w:r>
+        <w:commentReference w:id="51"/>
       </w:r>
       <w:r>
         <w:rPr>
@@ -4837,7 +4937,7 @@
         </w:rPr>
         <w:t xml:space="preserve"> separated by 12h that are maintained under free running conditions have been observed in animals (Binkley &amp; Mosher, 1985; Foà &amp; Bertolucci, 2001; Kyorku &amp; Brady, 1994; Prabhakaran &amp; Sheeba, 2012; Watanabe et al., 2007)⁠, plants (Hayes et al., 2010; Van Gelderen, 2020)⁠ and some microalgae</w:t>
       </w:r>
-      <w:ins w:id="80" w:author="MERCEDES GARCIA GONZALEZ" w:date="2022-12-14T13:13:00Z">
+      <w:ins w:id="87" w:author="MERCEDES GARCIA GONZALEZ" w:date="2022-12-14T13:13:00Z">
         <w:r>
           <w:rPr>
             <w:rFonts w:eastAsia="Times New Roman" w:cs="Times New Roman" w:ascii="Liberation Sans" w:hAnsi="Liberation Sans"/>
@@ -4859,7 +4959,7 @@
         </w:rPr>
         <w:t xml:space="preserve"> like Euglena (Mohabir &amp; Edmunds, 1999)⁠. </w:t>
       </w:r>
-      <w:ins w:id="81" w:author="Unknown Author" w:date="2023-03-20T22:32:05Z">
+      <w:ins w:id="88" w:author="Unknown Author" w:date="2023-03-20T22:32:05Z">
         <w:r>
           <w:rPr>
             <w:rFonts w:eastAsia="Times New Roman" w:cs="Times New Roman" w:ascii="Liberation Sans" w:hAnsi="Liberation Sans"/>
@@ -4881,7 +4981,7 @@
         </w:rPr>
         <w:t xml:space="preserve">evertheless, they have been described only for specific processes, genes or compounds not being identified as a global response in the transcriptome to external signals. </w:t>
       </w:r>
-      <w:commentRangeStart w:id="51"/>
+      <w:commentRangeStart w:id="52"/>
       <w:r>
         <w:rPr>
           <w:rFonts w:eastAsia="Times New Roman" w:cs="Times New Roman" w:ascii="Liberation Sans" w:hAnsi="Liberation Sans"/>
@@ -4895,10 +4995,10 @@
       <w:r>
         <w:rPr/>
       </w:r>
-      <w:ins w:id="82" w:author="Autor desconocido" w:date="2023-05-02T18:23:47Z">
-        <w:commentRangeEnd w:id="51"/>
+      <w:ins w:id="89" w:author="Autor desconocido" w:date="2023-05-02T18:23:47Z">
+        <w:commentRangeEnd w:id="52"/>
         <w:r>
-          <w:commentReference w:id="51"/>
+          <w:commentReference w:id="52"/>
         </w:r>
         <w:r>
           <w:rPr>
@@ -4908,7 +5008,7 @@
             <w:szCs w:val="24"/>
             <w:lang w:val="en-US" w:eastAsia="es-ES"/>
           </w:rPr>
-          <w:commentReference w:id="52"/>
+          <w:commentReference w:id="53"/>
         </w:r>
       </w:ins>
       <w:r>
@@ -5165,7 +5265,7 @@
         <w:jc w:val="both"/>
         <w:rPr/>
       </w:pPr>
-      <w:commentRangeStart w:id="53"/>
+      <w:commentRangeStart w:id="54"/>
       <w:r>
         <w:rPr/>
         <w:drawing>
@@ -5206,9 +5306,9 @@
           </wp:inline>
         </w:drawing>
       </w:r>
-      <w:commentRangeEnd w:id="53"/>
-      <w:r>
-        <w:commentReference w:id="53"/>
+      <w:commentRangeEnd w:id="54"/>
+      <w:r>
+        <w:commentReference w:id="54"/>
       </w:r>
       <w:r>
         <w:rPr/>
@@ -5246,7 +5346,7 @@
         </w:rPr>
         <w:t>Seasonal cycles induce</w:t>
       </w:r>
-      <w:ins w:id="83" w:author="MERCEDES GARCIA GONZALEZ" w:date="2022-12-14T13:36:00Z">
+      <w:ins w:id="90" w:author="MERCEDES GARCIA GONZALEZ" w:date="2022-12-14T13:36:00Z">
         <w:r>
           <w:rPr>
             <w:rFonts w:eastAsia="Times New Roman" w:cs="Times New Roman" w:ascii="Liberation Sans" w:hAnsi="Liberation Sans"/>
@@ -5262,7 +5362,7 @@
           <w:t>s</w:t>
         </w:r>
       </w:ins>
-      <w:del w:id="84" w:author="MERCEDES GARCIA GONZALEZ" w:date="2022-12-14T13:36:00Z">
+      <w:del w:id="91" w:author="MERCEDES GARCIA GONZALEZ" w:date="2022-12-14T13:36:00Z">
         <w:r>
           <w:rPr>
             <w:rFonts w:eastAsia="Times New Roman" w:cs="Times New Roman" w:ascii="Liberation Sans" w:hAnsi="Liberation Sans"/>
@@ -5340,7 +5440,7 @@
         </w:rPr>
         <w:t xml:space="preserve">In order to determine the temporal organisation of the transcriptional program in Ostreococcus under summer LD and winter SD conditions, genes were clustered depending on their phase or time of maximum expression level. A functional enrichment analysis of the resulting gene clusters  revealed  the cellular processes activated at the transcriptomic level in each temporal point </w:t>
       </w:r>
-      <w:commentRangeStart w:id="54"/>
+      <w:commentRangeStart w:id="55"/>
       <w:r>
         <w:rPr>
           <w:rFonts w:eastAsia="Times New Roman" w:cs="Times New Roman" w:ascii="Liberation Sans" w:hAnsi="Liberation Sans"/>
@@ -5354,9 +5454,9 @@
       <w:r>
         <w:rPr/>
       </w:r>
-      <w:commentRangeEnd w:id="54"/>
-      <w:r>
-        <w:commentReference w:id="54"/>
+      <w:commentRangeEnd w:id="55"/>
+      <w:r>
+        <w:commentReference w:id="55"/>
       </w:r>
       <w:r>
         <w:rPr>
@@ -6456,7 +6556,7 @@
         </w:rPr>
         <w:t xml:space="preserve">During winter days, the most prominent biological process whose genes reach their maximum expression level at dawn (ZT0) is protein catabolism. Examples for such genes are </w:t>
       </w:r>
-      <w:commentRangeStart w:id="55"/>
+      <w:commentRangeStart w:id="56"/>
       <w:r>
         <w:rPr>
           <w:rFonts w:eastAsia="Times New Roman" w:cs="Times New Roman" w:ascii="Liberation Sans" w:hAnsi="Liberation Sans"/>
@@ -6482,9 +6582,9 @@
       <w:r>
         <w:rPr/>
       </w:r>
-      <w:commentRangeEnd w:id="55"/>
-      <w:r>
-        <w:commentReference w:id="55"/>
+      <w:commentRangeEnd w:id="56"/>
+      <w:r>
+        <w:commentReference w:id="56"/>
       </w:r>
       <w:r>
         <w:rPr>
@@ -6596,7 +6696,7 @@
         </w:rPr>
         <w:t xml:space="preserve">). In agreement with what was observed in summer, genes having their peak of expression during midday (which in winter takes place at ZT4, maximum irradiance) are involved in photosynthesis. Once again, genes encoding photosystems subunits are clustered in this time point. Under SD conditions, dusk takes place at ZT8., Genes involved in DNA replication show their maximum level of expression during this time point. The same genes used as an example in LD are found also in SD but anticipating their peak of expression 4h. Then, RNA processing and ribosome biogenesis are the two most prominent biological processes early during the night (ZT12), showing an anticipation of 12h compared with LD temporal program. In addition, genes involved in translation also show a 12h anticipation reaching its maximum expression level during midnight (ZT16). Under LD photoperiod, genes involved in </w:t>
       </w:r>
-      <w:commentRangeStart w:id="56"/>
+      <w:commentRangeStart w:id="57"/>
       <w:r>
         <w:rPr>
           <w:rFonts w:eastAsia="Times New Roman" w:cs="Times New Roman" w:ascii="Liberation Sans" w:hAnsi="Liberation Sans"/>
@@ -6610,9 +6710,9 @@
       <w:r>
         <w:rPr/>
       </w:r>
-      <w:commentRangeEnd w:id="56"/>
-      <w:r>
-        <w:commentReference w:id="56"/>
+      <w:commentRangeEnd w:id="57"/>
+      <w:r>
+        <w:commentReference w:id="57"/>
       </w:r>
       <w:r>
         <w:rPr>
@@ -7198,7 +7298,7 @@
           <w:szCs w:val="24"/>
           <w:lang w:val="es-ES" w:eastAsia="en-US" w:bidi="ar-SA"/>
         </w:rPr>
-        <w:t xml:space="preserve">Los colores se ven asi porque son “translucidos” para que se vea donde solapan, tan feillo queda? </w:t>
+        <w:t xml:space="preserve">Los colores se ven asi porque imita ser “translucidos” para que se vea donde solapan, tan feillo queda? </w:t>
       </w:r>
     </w:p>
     <w:p>
@@ -7372,6 +7472,94 @@
       </w:r>
     </w:p>
   </w:comment>
+  <w:comment w:id="24" w:author="Autor desconocido" w:date="2023-05-10T10:29:54Z" w:initials="">
+    <w:p>
+      <w:r>
+        <w:rPr>
+          <w:rFonts w:ascii="Calibri" w:hAnsi="Calibri" w:eastAsia="Calibri" w:cs="DejaVu Sans"/>
+          <w:b w:val="false"/>
+          <w:bCs w:val="false"/>
+          <w:i/>
+          <w:iCs w:val="false"/>
+          <w:caps w:val="false"/>
+          <w:smallCaps w:val="false"/>
+          <w:strike w:val="false"/>
+          <w:dstrike w:val="false"/>
+          <w:outline w:val="false"/>
+          <w:shadow w:val="false"/>
+          <w:emboss w:val="false"/>
+          <w:imprint w:val="false"/>
+          <w:color w:val="auto"/>
+          <w:spacing w:val="0"/>
+          <w:w w:val="100"/>
+          <w:kern w:val="0"/>
+          <w:position w:val="0"/>
+          <w:sz w:val="16"/>
+          <w:szCs w:val="22"/>
+          <w:u w:val="none"/>
+          <w:vertAlign w:val="baseline"/>
+          <w:em w:val="none"/>
+          <w:lang w:val="es-ES" w:eastAsia="en-US" w:bidi="ar-SA"/>
+        </w:rPr>
+        <w:t>Respuesta a MERCEDES GARCIA GONZALEZ (07/12/2022, 09:59): "..."</w:t>
+      </w:r>
+    </w:p>
+    <w:p>
+      <w:r>
+        <w:rPr>
+          <w:rFonts w:ascii="Liberation Serif" w:hAnsi="Liberation Serif" w:eastAsia="DejaVu Sans"/>
+          <w:sz w:val="20"/>
+          <w:szCs w:val="24"/>
+          <w:lang w:val="es-ES" w:eastAsia="en-US" w:bidi="ar-SA"/>
+        </w:rPr>
+        <w:t>molecular</w:t>
+      </w:r>
+    </w:p>
+  </w:comment>
+  <w:comment w:id="25" w:author="Autor desconocido" w:date="2023-05-03T11:00:58Z" w:initials="">
+    <w:p>
+      <w:r>
+        <w:rPr>
+          <w:rFonts w:ascii="Calibri" w:hAnsi="Calibri" w:eastAsia="Calibri" w:cs="DejaVu Sans"/>
+          <w:b w:val="false"/>
+          <w:bCs w:val="false"/>
+          <w:i/>
+          <w:iCs w:val="false"/>
+          <w:caps w:val="false"/>
+          <w:smallCaps w:val="false"/>
+          <w:strike w:val="false"/>
+          <w:dstrike w:val="false"/>
+          <w:outline w:val="false"/>
+          <w:shadow w:val="false"/>
+          <w:emboss w:val="false"/>
+          <w:imprint w:val="false"/>
+          <w:color w:val="auto"/>
+          <w:spacing w:val="0"/>
+          <w:w w:val="100"/>
+          <w:kern w:val="0"/>
+          <w:position w:val="0"/>
+          <w:sz w:val="16"/>
+          <w:szCs w:val="22"/>
+          <w:u w:val="none"/>
+          <w:vertAlign w:val="baseline"/>
+          <w:em w:val="none"/>
+          <w:lang w:val="es-ES" w:eastAsia="en-US" w:bidi="ar-SA"/>
+        </w:rPr>
+        <w:t>Respuesta a MERCEDES GARCIA GONZALEZ (07/12/2022, 09:59): "..."</w:t>
+      </w:r>
+    </w:p>
+    <w:p>
+      <w:r>
+        <w:rPr>
+          <w:rFonts w:ascii="Liberation Serif" w:hAnsi="Liberation Serif" w:eastAsia="DejaVu Sans"/>
+          <w:sz w:val="20"/>
+          <w:szCs w:val="24"/>
+          <w:lang w:val="es-ES" w:eastAsia="en-US" w:bidi="ar-SA"/>
+        </w:rPr>
+        <w:t>discutir</w:t>
+      </w:r>
+    </w:p>
+  </w:comment>
   <w:comment w:id="22" w:author="MERCEDES GARCIA GONZALEZ" w:date="2022-12-07T10:49:00Z" w:initials="MGG">
     <w:p>
       <w:r>
@@ -7385,7 +7573,7 @@
       </w:r>
     </w:p>
   </w:comment>
-  <w:comment w:id="24" w:author="MERCEDES GARCIA GONZALEZ" w:date="2022-12-07T10:00:00Z" w:initials="MGG">
+  <w:comment w:id="26" w:author="MERCEDES GARCIA GONZALEZ" w:date="2022-12-07T10:00:00Z" w:initials="MGG">
     <w:p>
       <w:r>
         <w:rPr>
@@ -7398,7 +7586,7 @@
       </w:r>
     </w:p>
   </w:comment>
-  <w:comment w:id="25" w:author="Autor desconocido" w:date="2023-04-27T23:33:08Z" w:initials="">
+  <w:comment w:id="27" w:author="Autor desconocido" w:date="2023-04-27T23:33:08Z" w:initials="">
     <w:p>
       <w:r>
         <w:rPr>
@@ -7442,7 +7630,7 @@
       </w:r>
     </w:p>
   </w:comment>
-  <w:comment w:id="26" w:author="MERCEDES GARCIA GONZALEZ" w:date="2022-12-07T10:01:00Z" w:initials="MGG">
+  <w:comment w:id="28" w:author="MERCEDES GARCIA GONZALEZ" w:date="2022-12-07T10:01:00Z" w:initials="MGG">
     <w:p>
       <w:r>
         <w:rPr>
@@ -7455,7 +7643,7 @@
       </w:r>
     </w:p>
   </w:comment>
-  <w:comment w:id="27" w:author="MERCEDES GARCIA GONZALEZ" w:date="2022-12-07T10:04:00Z" w:initials="MGG">
+  <w:comment w:id="29" w:author="MERCEDES GARCIA GONZALEZ" w:date="2022-12-07T10:04:00Z" w:initials="MGG">
     <w:p>
       <w:r>
         <w:rPr>
@@ -7468,7 +7656,7 @@
       </w:r>
     </w:p>
   </w:comment>
-  <w:comment w:id="28" w:author="Autor desconocido" w:date="2023-04-27T23:32:49Z" w:initials="">
+  <w:comment w:id="30" w:author="Autor desconocido" w:date="2023-04-27T23:32:49Z" w:initials="">
     <w:p>
       <w:r>
         <w:rPr>
@@ -7522,7 +7710,7 @@
       </w:r>
     </w:p>
   </w:comment>
-  <w:comment w:id="30" w:author="MERCEDES GARCIA GONZALEZ" w:date="2022-12-07T10:38:00Z" w:initials="MGG">
+  <w:comment w:id="32" w:author="MERCEDES GARCIA GONZALEZ" w:date="2022-12-07T10:38:00Z" w:initials="MGG">
     <w:p>
       <w:r>
         <w:rPr>
@@ -7535,7 +7723,7 @@
       </w:r>
     </w:p>
   </w:comment>
-  <w:comment w:id="29" w:author="MERCEDES GARCIA GONZALEZ" w:date="2022-12-07T10:37:00Z" w:initials="MGG">
+  <w:comment w:id="31" w:author="MERCEDES GARCIA GONZALEZ" w:date="2022-12-07T10:37:00Z" w:initials="MGG">
     <w:p>
       <w:r>
         <w:rPr>
@@ -7568,64 +7756,20 @@
       </w:r>
     </w:p>
   </w:comment>
-  <w:comment w:id="31" w:author="Autor desconocido" w:date="2023-04-27T23:34:05Z" w:initials="">
-    <w:p>
-      <w:r>
-        <w:rPr>
-          <w:rFonts w:ascii="Calibri" w:hAnsi="Calibri" w:eastAsia="Calibri"/>
-          <w:b w:val="false"/>
-          <w:bCs w:val="false"/>
-          <w:i/>
-          <w:iCs w:val="false"/>
-          <w:caps w:val="false"/>
-          <w:smallCaps w:val="false"/>
-          <w:strike w:val="false"/>
-          <w:dstrike w:val="false"/>
-          <w:outline w:val="false"/>
-          <w:shadow w:val="false"/>
-          <w:emboss w:val="false"/>
-          <w:imprint w:val="false"/>
-          <w:color w:val="auto"/>
-          <w:spacing w:val="0"/>
-          <w:w w:val="100"/>
-          <w:kern w:val="0"/>
-          <w:position w:val="0"/>
-          <w:sz w:val="16"/>
-          <w:szCs w:val="22"/>
-          <w:u w:val="none"/>
-          <w:vertAlign w:val="baseline"/>
-          <w:em w:val="none"/>
-          <w:lang w:val="en-US" w:eastAsia="en-US" w:bidi="ar-SA"/>
-        </w:rPr>
-        <w:t>Respuesta a MERCEDES GARCIA GONZALEZ (07/12/2022, 10:37): "..."</w:t>
-      </w:r>
-    </w:p>
+  <w:comment w:id="33" w:author="MERCEDES GARCIA GONZALEZ" w:date="2022-12-07T10:41:00Z" w:initials="MGG">
     <w:p>
       <w:r>
         <w:rPr>
           <w:rFonts w:ascii="Liberation Serif" w:hAnsi="Liberation Serif" w:eastAsia="DejaVu Sans" w:cs="DejaVu Sans"/>
-          <w:sz w:val="20"/>
-          <w:szCs w:val="24"/>
-          <w:lang w:val="en-US" w:eastAsia="en-US" w:bidi="ar-SA"/>
-        </w:rPr>
-        <w:t>No, aqui hablo de los ritmos encontrados en free running, no de los experimentos hechos. En plantas no se sabe que ritmos hay el DD y apenas en LL</w:t>
+          <w:sz w:val="24"/>
+          <w:szCs w:val="24"/>
+          <w:lang w:val="en-US" w:eastAsia="en-US" w:bidi="en-US"/>
+        </w:rPr>
+        <w:t>Reiterativo</w:t>
       </w:r>
     </w:p>
   </w:comment>
-  <w:comment w:id="32" w:author="MERCEDES GARCIA GONZALEZ" w:date="2022-12-07T10:41:00Z" w:initials="MGG">
-    <w:p>
-      <w:r>
-        <w:rPr>
-          <w:rFonts w:ascii="Liberation Serif" w:hAnsi="Liberation Serif" w:eastAsia="DejaVu Sans" w:cs="DejaVu Sans"/>
-          <w:sz w:val="24"/>
-          <w:szCs w:val="24"/>
-          <w:lang w:val="en-US" w:eastAsia="en-US" w:bidi="en-US"/>
-        </w:rPr>
-        <w:t>Reiterativo</w:t>
-      </w:r>
-    </w:p>
-  </w:comment>
-  <w:comment w:id="33" w:author="Autor desconocido" w:date="2023-04-28T02:58:03Z" w:initials="">
+  <w:comment w:id="34" w:author="Autor desconocido" w:date="2023-04-28T02:58:03Z" w:initials="">
     <w:p>
       <w:r>
         <w:rPr>
@@ -7658,7 +7802,7 @@
       </w:r>
     </w:p>
   </w:comment>
-  <w:comment w:id="34" w:author="MERCEDES GARCIA GONZALEZ" w:date="2022-12-07T10:46:00Z" w:initials="MGG">
+  <w:comment w:id="35" w:author="MERCEDES GARCIA GONZALEZ" w:date="2022-12-07T10:46:00Z" w:initials="MGG">
     <w:p>
       <w:r>
         <w:rPr>
@@ -7671,7 +7815,7 @@
       </w:r>
     </w:p>
   </w:comment>
-  <w:comment w:id="35" w:author="MERCEDES GARCIA GONZALEZ" w:date="2022-12-07T10:45:00Z" w:initials="MGG">
+  <w:comment w:id="36" w:author="MERCEDES GARCIA GONZALEZ" w:date="2022-12-07T10:45:00Z" w:initials="MGG">
     <w:p>
       <w:r>
         <w:rPr>
@@ -7695,7 +7839,7 @@
       </w:r>
     </w:p>
   </w:comment>
-  <w:comment w:id="36" w:author="MERCEDES GARCIA GONZALEZ" w:date="2022-12-07T10:52:00Z" w:initials="MGG">
+  <w:comment w:id="37" w:author="MERCEDES GARCIA GONZALEZ" w:date="2022-12-07T10:52:00Z" w:initials="MGG">
     <w:p>
       <w:r>
         <w:rPr>
@@ -7793,7 +7937,7 @@
       </w:r>
     </w:p>
   </w:comment>
-  <w:comment w:id="37" w:author="Unknown Author" w:date="2023-03-18T16:51:15Z" w:initials="">
+  <w:comment w:id="38" w:author="Unknown Author" w:date="2023-03-18T16:51:15Z" w:initials="">
     <w:p>
       <w:r>
         <w:rPr>
@@ -7837,7 +7981,7 @@
       </w:r>
     </w:p>
   </w:comment>
-  <w:comment w:id="38" w:author="Autor desconocido" w:date="2023-04-28T03:10:42Z" w:initials="">
+  <w:comment w:id="39" w:author="Autor desconocido" w:date="2023-04-28T03:10:42Z" w:initials="">
     <w:p>
       <w:r>
         <w:rPr>
@@ -7870,7 +8014,7 @@
       </w:r>
     </w:p>
   </w:comment>
-  <w:comment w:id="39" w:author="MERCEDES GARCIA GONZALEZ" w:date="2022-12-07T10:57:00Z" w:initials="MGG">
+  <w:comment w:id="40" w:author="MERCEDES GARCIA GONZALEZ" w:date="2022-12-07T10:57:00Z" w:initials="MGG">
     <w:p>
       <w:r>
         <w:rPr>
@@ -7883,7 +8027,7 @@
       </w:r>
     </w:p>
   </w:comment>
-  <w:comment w:id="40" w:author="MERCEDES GARCIA GONZALEZ" w:date="2022-12-07T11:46:00Z" w:initials="MGG">
+  <w:comment w:id="41" w:author="MERCEDES GARCIA GONZALEZ" w:date="2022-12-07T11:46:00Z" w:initials="MGG">
     <w:p>
       <w:r>
         <w:rPr>
@@ -7939,7 +8083,7 @@
       </w:r>
     </w:p>
   </w:comment>
-  <w:comment w:id="41" w:author="Autor desconocido" w:date="2023-05-02T17:13:20Z" w:initials="">
+  <w:comment w:id="42" w:author="Autor desconocido" w:date="2023-05-02T17:13:20Z" w:initials="">
     <w:p>
       <w:r>
         <w:rPr>
@@ -7993,7 +8137,7 @@
       </w:r>
     </w:p>
   </w:comment>
-  <w:comment w:id="42" w:author="MERCEDES GARCIA GONZALEZ" w:date="2022-12-07T11:51:00Z" w:initials="MGG">
+  <w:comment w:id="43" w:author="MERCEDES GARCIA GONZALEZ" w:date="2022-12-07T11:51:00Z" w:initials="MGG">
     <w:p>
       <w:r>
         <w:rPr>
@@ -8028,7 +8172,7 @@
       </w:r>
     </w:p>
   </w:comment>
-  <w:comment w:id="43" w:author="MERCEDES GARCIA GONZALEZ" w:date="2022-12-07T12:08:00Z" w:initials="MGG">
+  <w:comment w:id="44" w:author="MERCEDES GARCIA GONZALEZ" w:date="2022-12-07T12:08:00Z" w:initials="MGG">
     <w:p>
       <w:r>
         <w:rPr>
@@ -8041,7 +8185,7 @@
       </w:r>
     </w:p>
   </w:comment>
-  <w:comment w:id="44" w:author="MERCEDES GARCIA GONZALEZ" w:date="2022-12-07T12:10:00Z" w:initials="MGG">
+  <w:comment w:id="45" w:author="MERCEDES GARCIA GONZALEZ" w:date="2022-12-07T12:10:00Z" w:initials="MGG">
     <w:p>
       <w:r>
         <w:rPr>
@@ -8054,7 +8198,7 @@
       </w:r>
     </w:p>
   </w:comment>
-  <w:comment w:id="45" w:author="MERCEDES GARCIA GONZALEZ" w:date="2022-12-07T12:11:00Z" w:initials="MGG">
+  <w:comment w:id="46" w:author="MERCEDES GARCIA GONZALEZ" w:date="2022-12-07T12:11:00Z" w:initials="MGG">
     <w:p>
       <w:r>
         <w:rPr>
@@ -8099,7 +8243,7 @@
       </w:r>
     </w:p>
   </w:comment>
-  <w:comment w:id="46" w:author="MERCEDES GARCIA GONZALEZ" w:date="2022-12-14T12:48:00Z" w:initials="MGG">
+  <w:comment w:id="47" w:author="MERCEDES GARCIA GONZALEZ" w:date="2022-12-14T12:48:00Z" w:initials="MGG">
     <w:p>
       <w:r>
         <w:rPr>
@@ -8112,7 +8256,7 @@
       </w:r>
     </w:p>
   </w:comment>
-  <w:comment w:id="47" w:author="MERCEDES GARCIA GONZALEZ" w:date="2022-12-14T12:52:00Z" w:initials="MGG">
+  <w:comment w:id="48" w:author="MERCEDES GARCIA GONZALEZ" w:date="2022-12-14T12:52:00Z" w:initials="MGG">
     <w:p>
       <w:r>
         <w:rPr>
@@ -8125,7 +8269,7 @@
       </w:r>
     </w:p>
   </w:comment>
-  <w:comment w:id="48" w:author="MERCEDES GARCIA GONZALEZ" w:date="2022-12-14T12:57:00Z" w:initials="MGG">
+  <w:comment w:id="49" w:author="MERCEDES GARCIA GONZALEZ" w:date="2022-12-14T12:57:00Z" w:initials="MGG">
     <w:p>
       <w:r>
         <w:rPr>
@@ -8138,7 +8282,7 @@
       </w:r>
     </w:p>
   </w:comment>
-  <w:comment w:id="49" w:author="MERCEDES GARCIA GONZALEZ" w:date="2022-12-14T13:03:00Z" w:initials="MGG">
+  <w:comment w:id="50" w:author="MERCEDES GARCIA GONZALEZ" w:date="2022-12-14T13:03:00Z" w:initials="MGG">
     <w:p>
       <w:r>
         <w:rPr>
@@ -8162,7 +8306,7 @@
       </w:r>
     </w:p>
   </w:comment>
-  <w:comment w:id="50" w:author="MERCEDES GARCIA GONZALEZ" w:date="2022-12-14T13:06:00Z" w:initials="MGG">
+  <w:comment w:id="51" w:author="MERCEDES GARCIA GONZALEZ" w:date="2022-12-14T13:06:00Z" w:initials="MGG">
     <w:p>
       <w:r>
         <w:rPr>
@@ -8175,7 +8319,7 @@
       </w:r>
     </w:p>
   </w:comment>
-  <w:comment w:id="51" w:author="MERCEDES GARCIA GONZALEZ" w:date="2022-12-14T13:17:00Z" w:initials="MGG">
+  <w:comment w:id="52" w:author="MERCEDES GARCIA GONZALEZ" w:date="2022-12-14T13:17:00Z" w:initials="MGG">
     <w:p>
       <w:r>
         <w:rPr>
@@ -8188,7 +8332,7 @@
       </w:r>
     </w:p>
   </w:comment>
-  <w:comment w:id="52" w:author="Autor desconocido" w:date="2023-05-02T18:23:47Z" w:initials="">
+  <w:comment w:id="53" w:author="Autor desconocido" w:date="2023-05-02T18:23:47Z" w:initials="">
     <w:p>
       <w:r>
         <w:rPr>
@@ -8232,7 +8376,7 @@
       </w:r>
     </w:p>
   </w:comment>
-  <w:comment w:id="53" w:author="MERCEDES GARCIA GONZALEZ" w:date="2022-12-14T13:33:00Z" w:initials="MGG">
+  <w:comment w:id="54" w:author="MERCEDES GARCIA GONZALEZ" w:date="2022-12-14T13:33:00Z" w:initials="MGG">
     <w:p>
       <w:r>
         <w:rPr>
@@ -8256,7 +8400,7 @@
       </w:r>
     </w:p>
   </w:comment>
-  <w:comment w:id="54" w:author="MERCEDES GARCIA GONZALEZ" w:date="2022-12-14T13:38:00Z" w:initials="MGG">
+  <w:comment w:id="55" w:author="MERCEDES GARCIA GONZALEZ" w:date="2022-12-14T13:38:00Z" w:initials="MGG">
     <w:p>
       <w:r>
         <w:rPr>
@@ -8269,7 +8413,7 @@
       </w:r>
     </w:p>
   </w:comment>
-  <w:comment w:id="55" w:author="MERCEDES GARCIA GONZALEZ" w:date="2022-12-14T13:49:00Z" w:initials="MGG">
+  <w:comment w:id="56" w:author="MERCEDES GARCIA GONZALEZ" w:date="2022-12-14T13:49:00Z" w:initials="MGG">
     <w:p>
       <w:r>
         <w:rPr>
@@ -8282,7 +8426,7 @@
       </w:r>
     </w:p>
   </w:comment>
-  <w:comment w:id="56" w:author="MERCEDES GARCIA GONZALEZ" w:date="2022-12-14T14:07:00Z" w:initials="MGG">
+  <w:comment w:id="57" w:author="MERCEDES GARCIA GONZALEZ" w:date="2022-12-14T14:07:00Z" w:initials="MGG">
     <w:p>
       <w:r>
         <w:rPr>

</xml_diff>